<commit_message>
I'm back for a4
</commit_message>
<xml_diff>
--- a/Documentation.docx
+++ b/Documentation.docx
@@ -4,6 +4,11 @@
   <w:body>
     <w:p>
       <w:r>
+        <w:t>Nick Aksamit (6177000)</w:t>
+      </w:r>
+    </w:p>
+    <w:p>
+      <w:r>
         <w:t>Using MVC:</w:t>
       </w:r>
     </w:p>
@@ -12,7 +17,13 @@
         <w:ind w:left="720"/>
       </w:pPr>
       <w:r>
-        <w:t xml:space="preserve">Model </w:t>
+        <w:t>Model</w:t>
+      </w:r>
+      <w:r>
+        <w:t xml:space="preserve"> (model &gt; Model.java)</w:t>
+      </w:r>
+      <w:r>
+        <w:t xml:space="preserve"> </w:t>
       </w:r>
       <w:r>
         <w:sym w:font="Wingdings" w:char="F0E0"/>
@@ -54,31 +65,7 @@
         </w:numPr>
       </w:pPr>
       <w:r>
-        <w:t>Holds additional GUI information, like the mouse position, and whether a building was selected for construction (</w:t>
-      </w:r>
-      <w:proofErr w:type="spellStart"/>
-      <w:r>
-        <w:t>selectedNewConstruction</w:t>
-      </w:r>
-      <w:proofErr w:type="spellEnd"/>
-      <w:r>
-        <w:t>), building selected for upgrade (</w:t>
-      </w:r>
-      <w:proofErr w:type="spellStart"/>
-      <w:r>
-        <w:t>selectedForUpgrade</w:t>
-      </w:r>
-      <w:proofErr w:type="spellEnd"/>
-      <w:r>
-        <w:t>), or if a combatant is selected for placement in attack mode (</w:t>
-      </w:r>
-      <w:proofErr w:type="spellStart"/>
-      <w:r>
-        <w:t>selectedForAttackPlacement</w:t>
-      </w:r>
-      <w:proofErr w:type="spellEnd"/>
-      <w:r>
-        <w:t>)</w:t>
+        <w:t>Holds additional GUI information, like the mouse position, and whether a building was selected for construction (selectedNewConstruction), building selected for upgrade (selectedForUpgrade), or if a combatant is selected for placement in attack mode (selectedForAttackPlacement)</w:t>
       </w:r>
     </w:p>
     <w:p>
@@ -111,7 +98,13 @@
         <w:ind w:left="720"/>
       </w:pPr>
       <w:r>
-        <w:t xml:space="preserve">Controller </w:t>
+        <w:t>Controller</w:t>
+      </w:r>
+      <w:r>
+        <w:t xml:space="preserve"> (controller &gt; Controller.java)</w:t>
+      </w:r>
+      <w:r>
+        <w:t xml:space="preserve"> </w:t>
       </w:r>
       <w:r>
         <w:sym w:font="Wingdings" w:char="F0E0"/>
@@ -133,6 +126,131 @@
       </w:pPr>
       <w:r>
         <w:t xml:space="preserve">What happens on </w:t>
+      </w:r>
+      <w:r>
+        <w:t>mouse clicks, depending where the mouse is positioned</w:t>
+      </w:r>
+    </w:p>
+    <w:p>
+      <w:pPr>
+        <w:pStyle w:val="ListParagraph"/>
+        <w:numPr>
+          <w:ilvl w:val="0"/>
+          <w:numId w:val="1"/>
+        </w:numPr>
+      </w:pPr>
+      <w:r>
+        <w:t xml:space="preserve">What </w:t>
+      </w:r>
+      <w:r>
+        <w:t>events can occur</w:t>
+      </w:r>
+      <w:r>
+        <w:t xml:space="preserve"> (</w:t>
+      </w:r>
+      <w:r>
+        <w:t>like clicking</w:t>
+      </w:r>
+      <w:r>
+        <w:t xml:space="preserve"> or dragging</w:t>
+      </w:r>
+      <w:r>
+        <w:t xml:space="preserve">) </w:t>
+      </w:r>
+      <w:r>
+        <w:t>on the toolbar at the bottom or on the main screen depending on the mode (such as attack, build, training, upgrade)</w:t>
+      </w:r>
+    </w:p>
+    <w:p>
+      <w:pPr>
+        <w:pStyle w:val="ListParagraph"/>
+        <w:numPr>
+          <w:ilvl w:val="0"/>
+          <w:numId w:val="1"/>
+        </w:numPr>
+      </w:pPr>
+      <w:r>
+        <w:t>Uses the view to get collision detection of mouse and a symbol (which selects a new contruction or new combatee)</w:t>
+      </w:r>
+    </w:p>
+    <w:p/>
+    <w:p>
+      <w:pPr>
+        <w:ind w:left="720"/>
+      </w:pPr>
+      <w:r>
+        <w:t>View</w:t>
+      </w:r>
+      <w:r>
+        <w:t xml:space="preserve"> (view &gt; View.java)</w:t>
+      </w:r>
+      <w:r>
+        <w:t xml:space="preserve"> </w:t>
+      </w:r>
+      <w:r>
+        <w:sym w:font="Wingdings" w:char="F0E0"/>
+      </w:r>
+      <w:r>
+        <w:t xml:space="preserve"> Controls what is viewed on the screen depending on the model</w:t>
+      </w:r>
+    </w:p>
+    <w:p>
+      <w:pPr>
+        <w:pStyle w:val="ListParagraph"/>
+        <w:numPr>
+          <w:ilvl w:val="0"/>
+          <w:numId w:val="1"/>
+        </w:numPr>
+      </w:pPr>
+      <w:r>
+        <w:t xml:space="preserve">Mostly depends on the </w:t>
+      </w:r>
+      <w:r>
+        <w:t>mode</w:t>
+      </w:r>
+      <w:r>
+        <w:t xml:space="preserve">, such as </w:t>
+      </w:r>
+      <w:r>
+        <w:t xml:space="preserve">what </w:t>
+      </w:r>
+      <w:r>
+        <w:t xml:space="preserve">is shown depending on the model’s mode (like attack mode, building mode, training mode, </w:t>
+      </w:r>
+      <w:r>
+        <w:t>upgrading mode)</w:t>
+      </w:r>
+    </w:p>
+    <w:p/>
+    <w:p>
+      <w:pPr>
+        <w:ind w:left="720"/>
+      </w:pPr>
+      <w:r>
+        <w:t>I didn’t get to finish the generation aspect of the game, but I was going to use a genetic algorithm that I learned from 3P71 in order to generate a village, and the creation of the buildings in this algorithm used the Abstract Factory design, found in utility &gt; Factory.java</w:t>
+      </w:r>
+    </w:p>
+    <w:p/>
+    <w:p>
+      <w:pPr>
+        <w:ind w:left="720"/>
+      </w:pPr>
+      <w:r>
+        <w:t>Saving and loading of the main village can be found in the utility &gt; GameState.java class.</w:t>
+      </w:r>
+      <w:r>
+        <w:t xml:space="preserve"> I preferred to use JSON for this, and used this: </w:t>
+      </w:r>
+      <w:hyperlink r:id="rId5" w:history="1">
+        <w:r>
+          <w:rPr>
+            <w:rStyle w:val="Hyperlink"/>
+          </w:rPr>
+          <w:t>https://mvnrepository.com/artifact/org.json/json</w:t>
+        </w:r>
+      </w:hyperlink>
+      <w:r>
+        <w:t xml:space="preserve"> as a library to help me create the JSON object within Java.</w:t>
       </w:r>
       <w:bookmarkStart w:id="0" w:name="_GoBack"/>
       <w:bookmarkEnd w:id="0"/>
@@ -391,6 +509,7 @@
     <w:lsdException w:name="HTML Sample" w:semiHidden="1" w:unhideWhenUsed="1"/>
     <w:lsdException w:name="HTML Typewriter" w:semiHidden="1" w:unhideWhenUsed="1"/>
     <w:lsdException w:name="HTML Variable" w:semiHidden="1" w:unhideWhenUsed="1"/>
+    <w:lsdException w:name="Normal Table" w:semiHidden="1" w:unhideWhenUsed="1"/>
     <w:lsdException w:name="annotation subject" w:semiHidden="1" w:unhideWhenUsed="1"/>
     <w:lsdException w:name="No List" w:semiHidden="1" w:unhideWhenUsed="1"/>
     <w:lsdException w:name="Outline List 1" w:semiHidden="1" w:unhideWhenUsed="1"/>
@@ -436,9 +555,11 @@
     <w:lsdException w:name="Table Subtle 1" w:semiHidden="1" w:unhideWhenUsed="1"/>
     <w:lsdException w:name="Table Subtle 2" w:semiHidden="1" w:unhideWhenUsed="1"/>
     <w:lsdException w:name="Table Web 1" w:semiHidden="1" w:unhideWhenUsed="1"/>
+    <w:lsdException w:name="Table Web 2" w:semiHidden="1" w:unhideWhenUsed="1"/>
     <w:lsdException w:name="Table Web 3" w:semiHidden="1" w:unhideWhenUsed="1"/>
     <w:lsdException w:name="Balloon Text" w:semiHidden="1" w:unhideWhenUsed="1"/>
     <w:lsdException w:name="Table Grid" w:uiPriority="39"/>
+    <w:lsdException w:name="Table Theme" w:semiHidden="1" w:unhideWhenUsed="1"/>
     <w:lsdException w:name="Placeholder Text" w:semiHidden="1"/>
     <w:lsdException w:name="No Spacing" w:uiPriority="1" w:qFormat="1"/>
     <w:lsdException w:name="Light Shading" w:uiPriority="60"/>
@@ -702,6 +823,29 @@
       <w:ind w:left="720"/>
       <w:contextualSpacing/>
     </w:pPr>
+  </w:style>
+  <w:style w:type="character" w:styleId="Hyperlink">
+    <w:name w:val="Hyperlink"/>
+    <w:basedOn w:val="DefaultParagraphFont"/>
+    <w:uiPriority w:val="99"/>
+    <w:unhideWhenUsed/>
+    <w:rsid w:val="006D5DD7"/>
+    <w:rPr>
+      <w:color w:val="0563C1" w:themeColor="hyperlink"/>
+      <w:u w:val="single"/>
+    </w:rPr>
+  </w:style>
+  <w:style w:type="character" w:styleId="UnresolvedMention">
+    <w:name w:val="Unresolved Mention"/>
+    <w:basedOn w:val="DefaultParagraphFont"/>
+    <w:uiPriority w:val="99"/>
+    <w:semiHidden/>
+    <w:unhideWhenUsed/>
+    <w:rsid w:val="006D5DD7"/>
+    <w:rPr>
+      <w:color w:val="605E5C"/>
+      <w:shd w:val="clear" w:color="auto" w:fill="E1DFDD"/>
+    </w:rPr>
   </w:style>
 </w:styles>
 </file>

</xml_diff>